<commit_message>
August 2016 Toolbox Update
• Fixes for August release 1.0.6:
• Fixed issue with finding required but null values
• Road name vs. address point road name comparison
• Made tool compatible with ArcPro
• Added “MSAG Tools” to enhance capabilities for checking TN lists
• TN work will all be completed in a separate geodatabase in a separate
folder
• TN tools can either work with AT&T extract or a user-defined
spreadsheet with a full address already calculated
• For AT&T extracts, the phone number is used as the unique ID. In other
instances, the tool creates a session-persistent unique  ID
</commit_message>
<xml_diff>
--- a/Doc/MSAGTools.docx
+++ b/Doc/MSAGTools.docx
@@ -161,10 +161,7 @@
         </w:numPr>
       </w:pPr>
       <w:r>
-        <w:t>Open ArcCatalog and navigate to the toolbox called “Kansas NG911 GIS Tools</w:t>
-      </w:r>
-      <w:r>
-        <w:t xml:space="preserve">” &gt; “MSAG Tools” &gt; </w:t>
+        <w:t xml:space="preserve">Open ArcCatalog and navigate to the toolbox called “Kansas NG911 GIS Tools” &gt; “MSAG Tools” &gt; </w:t>
       </w:r>
     </w:p>
     <w:p>
@@ -222,19 +219,7 @@
         </w:numPr>
       </w:pPr>
       <w:r>
-        <w:t xml:space="preserve">The results will be contained in a folder that sits next to your NG911 geodatabase. </w:t>
-      </w:r>
-      <w:r>
-        <w:t xml:space="preserve">The name of the folder will be your NG911 geodatabase name with “_TN” appended to the end. </w:t>
-      </w:r>
-      <w:r>
-        <w:t>I</w:t>
-      </w:r>
-      <w:r>
-        <w:t>f your geodatabase name is “KSCO_NG911.gdb”, the folder will be named “KSCO_NG911_TN”.</w:t>
-      </w:r>
-      <w:r>
-        <w:t xml:space="preserve"> Inside this folder will be a geodatabase called “</w:t>
+        <w:t>The results will be contained in a folder that sits next to your NG911 geodatabase. The name of the folder will be your NG911 geodatabase name with “_TN” appended to the end. If your geodatabase name is “KSCO_NG911.gdb”, the folder will be named “KSCO_NG911_TN”. Inside this folder will be a geodatabase called “</w:t>
       </w:r>
       <w:proofErr w:type="spellStart"/>
       <w:r>
@@ -349,13 +334,7 @@
     </w:p>
     <w:p>
       <w:r>
-        <w:t>Running “</w:t>
-      </w:r>
-      <w:r>
-        <w:t>Create MSAG Locator</w:t>
-      </w:r>
-      <w:r>
-        <w:t>”:</w:t>
+        <w:t>Running “Create MSAG Locator”:</w:t>
       </w:r>
     </w:p>
     <w:p>
@@ -367,13 +346,7 @@
         </w:numPr>
       </w:pPr>
       <w:r>
-        <w:t>Open ArcCatalog and navigate to the toolbox called “Kansas NG911 GIS Tools” &gt; “MSAG Tools” &gt; “</w:t>
-      </w:r>
-      <w:r>
-        <w:t>Create MSAG Locator</w:t>
-      </w:r>
-      <w:r>
-        <w:t>”.</w:t>
+        <w:t>Open ArcCatalog and navigate to the toolbox called “Kansas NG911 GIS Tools” &gt; “MSAG Tools” &gt; “Create MSAG Locator”.</w:t>
       </w:r>
     </w:p>
     <w:p>
@@ -409,10 +382,7 @@
         </w:numPr>
       </w:pPr>
       <w:r>
-        <w:t xml:space="preserve">This tool will create three locators in a folder that sits next to your NG911 geodatabase. </w:t>
-      </w:r>
-      <w:r>
-        <w:t>The name of the folder will be your NG911 geodatabase name with “_TN” appended to the end. If your geodatabase name is “KSCO_NG911.gdb”, the folder will be named “KSCO_NG911_TN”.</w:t>
+        <w:t>This tool will create three locators in a folder that sits next to your NG911 geodatabase. The name of the folder will be your NG911 geodatabase name with “_TN” appended to the end. If your geodatabase name is “KSCO_NG911.gdb”, the folder will be named “KSCO_NG911_TN”.</w:t>
       </w:r>
     </w:p>
     <w:p>
@@ -497,17 +467,11 @@
         <w:pStyle w:val="ListParagraph"/>
         <w:numPr>
           <w:ilvl w:val="0"/>
-          <w:numId w:val="16"/>
+          <w:numId w:val="17"/>
         </w:numPr>
       </w:pPr>
       <w:r>
-        <w:t>Open ArcCatalog and navigate to the toolbox called “Kansas NG911 GIS Tools” &gt; “MSAG Tools” &gt; “</w:t>
-      </w:r>
-      <w:r>
-        <w:t>Geocode Prepped TN List</w:t>
-      </w:r>
-      <w:r>
-        <w:t>”.</w:t>
+        <w:t>Open ArcCatalog and navigate to the toolbox called “Kansas NG911 GIS Tools” &gt; “MSAG Tools” &gt; “Geocode Prepped TN List”.</w:t>
       </w:r>
     </w:p>
     <w:p>
@@ -515,7 +479,7 @@
         <w:pStyle w:val="ListParagraph"/>
         <w:numPr>
           <w:ilvl w:val="0"/>
-          <w:numId w:val="16"/>
+          <w:numId w:val="17"/>
         </w:numPr>
       </w:pPr>
       <w:r>
@@ -527,7 +491,7 @@
         <w:pStyle w:val="ListParagraph"/>
         <w:numPr>
           <w:ilvl w:val="0"/>
-          <w:numId w:val="16"/>
+          <w:numId w:val="17"/>
         </w:numPr>
       </w:pPr>
       <w:r>
@@ -539,11 +503,16 @@
         <w:pStyle w:val="ListParagraph"/>
         <w:numPr>
           <w:ilvl w:val="0"/>
-          <w:numId w:val="16"/>
+          <w:numId w:val="17"/>
         </w:numPr>
       </w:pPr>
       <w:r>
-        <w:t>In “Full Address Field”, select the proper full address field from the dropdown. This field needs to have pre-concatenated, full addresses with a city appended to the end. Appropriate address format examples include:</w:t>
+        <w:t>In “Full Address Field”, select the proper full address field from the dropdown. This field needs to have pre-concatenated, full addr</w:t>
+      </w:r>
+      <w:bookmarkStart w:id="0" w:name="_GoBack"/>
+      <w:bookmarkEnd w:id="0"/>
+      <w:r>
+        <w:t>esses with a city appended to the end. Appropriate address format examples include:</w:t>
       </w:r>
     </w:p>
     <w:p>
@@ -551,7 +520,7 @@
         <w:pStyle w:val="ListParagraph"/>
         <w:numPr>
           <w:ilvl w:val="1"/>
-          <w:numId w:val="16"/>
+          <w:numId w:val="17"/>
         </w:numPr>
       </w:pPr>
       <w:r>
@@ -563,7 +532,7 @@
         <w:pStyle w:val="ListParagraph"/>
         <w:numPr>
           <w:ilvl w:val="1"/>
-          <w:numId w:val="16"/>
+          <w:numId w:val="17"/>
         </w:numPr>
       </w:pPr>
       <w:r>
@@ -575,7 +544,7 @@
         <w:pStyle w:val="ListParagraph"/>
         <w:numPr>
           <w:ilvl w:val="0"/>
-          <w:numId w:val="16"/>
+          <w:numId w:val="17"/>
         </w:numPr>
       </w:pPr>
       <w:r>
@@ -587,7 +556,7 @@
         <w:pStyle w:val="ListParagraph"/>
         <w:numPr>
           <w:ilvl w:val="0"/>
-          <w:numId w:val="16"/>
+          <w:numId w:val="17"/>
         </w:numPr>
       </w:pPr>
       <w:r>
@@ -611,7 +580,7 @@
         <w:pStyle w:val="ListParagraph"/>
         <w:numPr>
           <w:ilvl w:val="0"/>
-          <w:numId w:val="16"/>
+          <w:numId w:val="17"/>
         </w:numPr>
       </w:pPr>
       <w:r>
@@ -623,12 +592,7 @@
       </w:r>
       <w:proofErr w:type="spellEnd"/>
       <w:r>
-        <w:t xml:space="preserve"> with one column added called NGTNID for a unique ID. If you had columns for NPA, NXX and PHONELINE, the unique ID is a concatenation of these columns to form the phone number. If the ID is the phone number, this ID is persistent throughout </w:t>
-      </w:r>
-      <w:bookmarkStart w:id="0" w:name="_GoBack"/>
-      <w:bookmarkEnd w:id="0"/>
-      <w:r>
-        <w:t>all of your MSAG reviewing and editing. If the ID is not a phone number, then the ID has been randomly generated and is persistent for this single geocoding session.</w:t>
+        <w:t xml:space="preserve"> with one column added called NGTNID for a unique ID. If you had columns for NPA, NXX and PHONELINE, the unique ID is a concatenation of these columns to form the phone number. If the ID is the phone number, this ID is persistent throughout all of your MSAG reviewing and editing. If the ID is not a phone number, then the ID has been randomly generated and is persistent for this single geocoding session.</w:t>
       </w:r>
     </w:p>
     <w:p>
@@ -636,7 +600,7 @@
         <w:pStyle w:val="ListParagraph"/>
         <w:numPr>
           <w:ilvl w:val="0"/>
-          <w:numId w:val="16"/>
+          <w:numId w:val="17"/>
         </w:numPr>
       </w:pPr>
       <w:r>
@@ -656,7 +620,7 @@
         <w:pStyle w:val="ListParagraph"/>
         <w:numPr>
           <w:ilvl w:val="0"/>
-          <w:numId w:val="16"/>
+          <w:numId w:val="17"/>
         </w:numPr>
       </w:pPr>
       <w:proofErr w:type="spellStart"/>
@@ -679,7 +643,7 @@
         <w:pStyle w:val="ListParagraph"/>
         <w:numPr>
           <w:ilvl w:val="0"/>
-          <w:numId w:val="16"/>
+          <w:numId w:val="17"/>
         </w:numPr>
       </w:pPr>
       <w:r>
@@ -1291,6 +1255,92 @@
     </w:lvl>
   </w:abstractNum>
   <w:abstractNum w:abstractNumId="6">
+    <w:nsid w:val="40D72BF9"/>
+    <w:multiLevelType w:val="hybridMultilevel"/>
+    <w:tmpl w:val="1990F408"/>
+    <w:lvl w:ilvl="0" w:tplc="0409000F">
+      <w:start w:val="1"/>
+      <w:numFmt w:val="decimal"/>
+      <w:lvlText w:val="%1."/>
+      <w:lvlJc w:val="left"/>
+      <w:pPr>
+        <w:ind w:left="720" w:hanging="360"/>
+      </w:pPr>
+    </w:lvl>
+    <w:lvl w:ilvl="1" w:tplc="04090019">
+      <w:start w:val="1"/>
+      <w:numFmt w:val="lowerLetter"/>
+      <w:lvlText w:val="%2."/>
+      <w:lvlJc w:val="left"/>
+      <w:pPr>
+        <w:ind w:left="1440" w:hanging="360"/>
+      </w:pPr>
+    </w:lvl>
+    <w:lvl w:ilvl="2" w:tplc="0409001B" w:tentative="1">
+      <w:start w:val="1"/>
+      <w:numFmt w:val="lowerRoman"/>
+      <w:lvlText w:val="%3."/>
+      <w:lvlJc w:val="right"/>
+      <w:pPr>
+        <w:ind w:left="2160" w:hanging="180"/>
+      </w:pPr>
+    </w:lvl>
+    <w:lvl w:ilvl="3" w:tplc="0409000F" w:tentative="1">
+      <w:start w:val="1"/>
+      <w:numFmt w:val="decimal"/>
+      <w:lvlText w:val="%4."/>
+      <w:lvlJc w:val="left"/>
+      <w:pPr>
+        <w:ind w:left="2880" w:hanging="360"/>
+      </w:pPr>
+    </w:lvl>
+    <w:lvl w:ilvl="4" w:tplc="04090019" w:tentative="1">
+      <w:start w:val="1"/>
+      <w:numFmt w:val="lowerLetter"/>
+      <w:lvlText w:val="%5."/>
+      <w:lvlJc w:val="left"/>
+      <w:pPr>
+        <w:ind w:left="3600" w:hanging="360"/>
+      </w:pPr>
+    </w:lvl>
+    <w:lvl w:ilvl="5" w:tplc="0409001B" w:tentative="1">
+      <w:start w:val="1"/>
+      <w:numFmt w:val="lowerRoman"/>
+      <w:lvlText w:val="%6."/>
+      <w:lvlJc w:val="right"/>
+      <w:pPr>
+        <w:ind w:left="4320" w:hanging="180"/>
+      </w:pPr>
+    </w:lvl>
+    <w:lvl w:ilvl="6" w:tplc="0409000F" w:tentative="1">
+      <w:start w:val="1"/>
+      <w:numFmt w:val="decimal"/>
+      <w:lvlText w:val="%7."/>
+      <w:lvlJc w:val="left"/>
+      <w:pPr>
+        <w:ind w:left="5040" w:hanging="360"/>
+      </w:pPr>
+    </w:lvl>
+    <w:lvl w:ilvl="7" w:tplc="04090019" w:tentative="1">
+      <w:start w:val="1"/>
+      <w:numFmt w:val="lowerLetter"/>
+      <w:lvlText w:val="%8."/>
+      <w:lvlJc w:val="left"/>
+      <w:pPr>
+        <w:ind w:left="5760" w:hanging="360"/>
+      </w:pPr>
+    </w:lvl>
+    <w:lvl w:ilvl="8" w:tplc="0409001B" w:tentative="1">
+      <w:start w:val="1"/>
+      <w:numFmt w:val="lowerRoman"/>
+      <w:lvlText w:val="%9."/>
+      <w:lvlJc w:val="right"/>
+      <w:pPr>
+        <w:ind w:left="6480" w:hanging="180"/>
+      </w:pPr>
+    </w:lvl>
+  </w:abstractNum>
+  <w:abstractNum w:abstractNumId="7">
     <w:nsid w:val="441475F4"/>
     <w:multiLevelType w:val="hybridMultilevel"/>
     <w:tmpl w:val="1D78E7C2"/>
@@ -1376,7 +1426,7 @@
       </w:pPr>
     </w:lvl>
   </w:abstractNum>
-  <w:abstractNum w:abstractNumId="7">
+  <w:abstractNum w:abstractNumId="8">
     <w:nsid w:val="44CA4665"/>
     <w:multiLevelType w:val="hybridMultilevel"/>
     <w:tmpl w:val="98744040"/>
@@ -1462,7 +1512,7 @@
       </w:pPr>
     </w:lvl>
   </w:abstractNum>
-  <w:abstractNum w:abstractNumId="8">
+  <w:abstractNum w:abstractNumId="9">
     <w:nsid w:val="461006B5"/>
     <w:multiLevelType w:val="hybridMultilevel"/>
     <w:tmpl w:val="1990F408"/>
@@ -1548,7 +1598,7 @@
       </w:pPr>
     </w:lvl>
   </w:abstractNum>
-  <w:abstractNum w:abstractNumId="9">
+  <w:abstractNum w:abstractNumId="10">
     <w:nsid w:val="4697403A"/>
     <w:multiLevelType w:val="hybridMultilevel"/>
     <w:tmpl w:val="503A3B8A"/>
@@ -1634,7 +1684,7 @@
       </w:pPr>
     </w:lvl>
   </w:abstractNum>
-  <w:abstractNum w:abstractNumId="10">
+  <w:abstractNum w:abstractNumId="11">
     <w:nsid w:val="4CD07FED"/>
     <w:multiLevelType w:val="hybridMultilevel"/>
     <w:tmpl w:val="1990F408"/>
@@ -1720,7 +1770,7 @@
       </w:pPr>
     </w:lvl>
   </w:abstractNum>
-  <w:abstractNum w:abstractNumId="11">
+  <w:abstractNum w:abstractNumId="12">
     <w:nsid w:val="525840D9"/>
     <w:multiLevelType w:val="hybridMultilevel"/>
     <w:tmpl w:val="1D78E7C2"/>
@@ -1806,7 +1856,7 @@
       </w:pPr>
     </w:lvl>
   </w:abstractNum>
-  <w:abstractNum w:abstractNumId="12">
+  <w:abstractNum w:abstractNumId="13">
     <w:nsid w:val="5E7D2427"/>
     <w:multiLevelType w:val="hybridMultilevel"/>
     <w:tmpl w:val="243A3756"/>
@@ -1892,7 +1942,7 @@
       </w:pPr>
     </w:lvl>
   </w:abstractNum>
-  <w:abstractNum w:abstractNumId="13">
+  <w:abstractNum w:abstractNumId="14">
     <w:nsid w:val="600D1C53"/>
     <w:multiLevelType w:val="hybridMultilevel"/>
     <w:tmpl w:val="243A3756"/>
@@ -1978,7 +2028,7 @@
       </w:pPr>
     </w:lvl>
   </w:abstractNum>
-  <w:abstractNum w:abstractNumId="14">
+  <w:abstractNum w:abstractNumId="15">
     <w:nsid w:val="7B554D92"/>
     <w:multiLevelType w:val="hybridMultilevel"/>
     <w:tmpl w:val="4D74E608"/>
@@ -2091,7 +2141,7 @@
       </w:rPr>
     </w:lvl>
   </w:abstractNum>
-  <w:abstractNum w:abstractNumId="15">
+  <w:abstractNum w:abstractNumId="16">
     <w:nsid w:val="7F8B3E50"/>
     <w:multiLevelType w:val="hybridMultilevel"/>
     <w:tmpl w:val="6CCC4F14"/>
@@ -2178,10 +2228,10 @@
     </w:lvl>
   </w:abstractNum>
   <w:num w:numId="1">
-    <w:abstractNumId w:val="14"/>
+    <w:abstractNumId w:val="15"/>
   </w:num>
   <w:num w:numId="2">
-    <w:abstractNumId w:val="11"/>
+    <w:abstractNumId w:val="12"/>
   </w:num>
   <w:num w:numId="3">
     <w:abstractNumId w:val="3"/>
@@ -2190,7 +2240,7 @@
     <w:abstractNumId w:val="1"/>
   </w:num>
   <w:num w:numId="5">
-    <w:abstractNumId w:val="12"/>
+    <w:abstractNumId w:val="13"/>
   </w:num>
   <w:num w:numId="6">
     <w:abstractNumId w:val="5"/>
@@ -2199,16 +2249,16 @@
     <w:abstractNumId w:val="0"/>
   </w:num>
   <w:num w:numId="8">
-    <w:abstractNumId w:val="6"/>
+    <w:abstractNumId w:val="7"/>
   </w:num>
   <w:num w:numId="9">
-    <w:abstractNumId w:val="15"/>
+    <w:abstractNumId w:val="16"/>
   </w:num>
   <w:num w:numId="10">
-    <w:abstractNumId w:val="13"/>
+    <w:abstractNumId w:val="14"/>
   </w:num>
   <w:num w:numId="11">
-    <w:abstractNumId w:val="9"/>
+    <w:abstractNumId w:val="10"/>
   </w:num>
   <w:num w:numId="12">
     <w:abstractNumId w:val="2"/>
@@ -2217,13 +2267,16 @@
     <w:abstractNumId w:val="4"/>
   </w:num>
   <w:num w:numId="14">
-    <w:abstractNumId w:val="7"/>
+    <w:abstractNumId w:val="8"/>
   </w:num>
   <w:num w:numId="15">
-    <w:abstractNumId w:val="8"/>
+    <w:abstractNumId w:val="9"/>
   </w:num>
   <w:num w:numId="16">
-    <w:abstractNumId w:val="10"/>
+    <w:abstractNumId w:val="11"/>
+  </w:num>
+  <w:num w:numId="17">
+    <w:abstractNumId w:val="6"/>
   </w:num>
 </w:numbering>
 </file>

</xml_diff>